<commit_message>
Updated software assignment 1 and added question sheet for software assignment 1.
</commit_message>
<xml_diff>
--- a/Front-End Development Assignment #1.docx
+++ b/Front-End Development Assignment #1.docx
@@ -31,11 +31,9 @@
           <w:numId w:val="2"/>
         </w:numPr>
       </w:pPr>
-      <w:proofErr w:type="spellStart"/>
-      <w:r>
-        <w:t>Github</w:t>
-      </w:r>
-      <w:proofErr w:type="spellEnd"/>
+      <w:r>
+        <w:t>GitHub</w:t>
+      </w:r>
       <w:r>
         <w:t xml:space="preserve"> </w:t>
       </w:r>
@@ -51,8 +49,9 @@
       <w:r>
         <w:t xml:space="preserve">Link to project repo: </w:t>
       </w:r>
-      <w:bookmarkStart w:id="0" w:name="_GoBack"/>
-      <w:bookmarkEnd w:id="0"/>
+      <w:r>
+        <w:t>https://github.com/dinkar-sharma/project_6_2017.git</w:t>
+      </w:r>
     </w:p>
     <w:p>
       <w:pPr>
@@ -65,6 +64,9 @@
       <w:r>
         <w:t xml:space="preserve">Link to course repo: </w:t>
       </w:r>
+      <w:r>
+        <w:t>https://github.com/dinkar-sharma/software_eng.git</w:t>
+      </w:r>
     </w:p>
     <w:p>
       <w:pPr>
@@ -74,11 +76,9 @@
           <w:numId w:val="2"/>
         </w:numPr>
       </w:pPr>
-      <w:proofErr w:type="spellStart"/>
-      <w:r>
-        <w:t>Github</w:t>
-      </w:r>
-      <w:proofErr w:type="spellEnd"/>
+      <w:r>
+        <w:t>GitHub</w:t>
+      </w:r>
       <w:r>
         <w:t xml:space="preserve"> work flow</w:t>
       </w:r>
@@ -93,6 +93,132 @@
       </w:pPr>
       <w:r>
         <w:t xml:space="preserve">A branch </w:t>
+      </w:r>
+      <w:r>
+        <w:t>is a working copy of the deployment branch which could be used to perform bug fixes, add new features or collaborate among developers to release a product.</w:t>
+      </w:r>
+    </w:p>
+    <w:p>
+      <w:pPr>
+        <w:pStyle w:val="ListParagraph"/>
+        <w:numPr>
+          <w:ilvl w:val="1"/>
+          <w:numId w:val="2"/>
+        </w:numPr>
+      </w:pPr>
+      <w:r>
+        <w:t>When a file is added, modified, or deleted, a developer is committing to a certain branch. Commits show the progress during the development stage. The advantage being, commits show a transparent history of a developer’s work that others can follow and understand. If a bug is found during a commit, a developer is able to revert the commit. Ideally a commit is made to a branch which show the changes in the development. Commit messages are important for others to follow what changes have been made recently and provide feedback.</w:t>
+      </w:r>
+    </w:p>
+    <w:p>
+      <w:pPr>
+        <w:pStyle w:val="ListParagraph"/>
+        <w:numPr>
+          <w:ilvl w:val="1"/>
+          <w:numId w:val="2"/>
+        </w:numPr>
+      </w:pPr>
+      <w:r>
+        <w:t>Pull request</w:t>
+      </w:r>
+      <w:r>
+        <w:t xml:space="preserve"> is a type of code review on a certain commit. It generates discussion among developers that have been requested to review commit. During Project 6, it will be essential for team members to initiate</w:t>
+      </w:r>
+      <w:r>
+        <w:t xml:space="preserve"> a pull request during code reviews. If a team member is stuck on a particular piece of code, a pull request will identify members to provide feedback to that team member. Every small piece of developed code should ideally be reviewed before merging with master.</w:t>
+      </w:r>
+    </w:p>
+    <w:p>
+      <w:pPr>
+        <w:pStyle w:val="ListParagraph"/>
+        <w:numPr>
+          <w:ilvl w:val="0"/>
+          <w:numId w:val="2"/>
+        </w:numPr>
+      </w:pPr>
+      <w:r>
+        <w:t>URL:</w:t>
+      </w:r>
+    </w:p>
+    <w:p>
+      <w:pPr>
+        <w:pStyle w:val="ListParagraph"/>
+        <w:numPr>
+          <w:ilvl w:val="0"/>
+          <w:numId w:val="2"/>
+        </w:numPr>
+      </w:pPr>
+      <w:r>
+        <w:t>Building HTML pages</w:t>
+      </w:r>
+    </w:p>
+    <w:p>
+      <w:pPr>
+        <w:pStyle w:val="ListParagraph"/>
+        <w:numPr>
+          <w:ilvl w:val="1"/>
+          <w:numId w:val="2"/>
+        </w:numPr>
+      </w:pPr>
+      <w:r>
+        <w:t xml:space="preserve">About project: </w:t>
+      </w:r>
+      <w:r>
+        <w:t xml:space="preserve"> </w:t>
+      </w:r>
+      <w:hyperlink r:id="rId5" w:history="1">
+        <w:r>
+          <w:rPr>
+            <w:rStyle w:val="Hyperlink"/>
+          </w:rPr>
+          <w:t>https://dinkar-sharma.github.io/project_6_2017/about.html</w:t>
+        </w:r>
+      </w:hyperlink>
+    </w:p>
+    <w:p>
+      <w:pPr>
+        <w:pStyle w:val="ListParagraph"/>
+        <w:numPr>
+          <w:ilvl w:val="1"/>
+          <w:numId w:val="2"/>
+        </w:numPr>
+      </w:pPr>
+      <w:r>
+        <w:t xml:space="preserve">Home page: </w:t>
+      </w:r>
+      <w:hyperlink r:id="rId6" w:history="1">
+        <w:r>
+          <w:rPr>
+            <w:rStyle w:val="Hyperlink"/>
+          </w:rPr>
+          <w:t>https://dinkar-sharma.github.io/project_6_2017/index.html</w:t>
+        </w:r>
+      </w:hyperlink>
+      <w:bookmarkStart w:id="0" w:name="_GoBack"/>
+      <w:bookmarkEnd w:id="0"/>
+      <w:r>
+        <w:fldChar w:fldCharType="begin"/>
+      </w:r>
+      <w:r>
+        <w:instrText xml:space="preserve"> HYPERLINK "</w:instrText>
+      </w:r>
+      <w:r>
+        <w:instrText>https://github.</w:instrText>
+      </w:r>
+      <w:r>
+        <w:instrText>com/dinkar-sharma/</w:instrText>
+      </w:r>
+      <w:r>
+        <w:instrText>project_6_2017/about.html</w:instrText>
+      </w:r>
+      <w:r>
+        <w:instrText xml:space="preserve">" </w:instrText>
+      </w:r>
+      <w:r>
+        <w:fldChar w:fldCharType="separate"/>
+      </w:r>
+      <w:r>
+        <w:fldChar w:fldCharType="end"/>
       </w:r>
     </w:p>
     <w:p/>
@@ -852,6 +978,18 @@
       <w:shd w:val="clear" w:color="auto" w:fill="E6E6E6"/>
     </w:rPr>
   </w:style>
+  <w:style w:type="character" w:styleId="FollowedHyperlink">
+    <w:name w:val="FollowedHyperlink"/>
+    <w:basedOn w:val="DefaultParagraphFont"/>
+    <w:uiPriority w:val="99"/>
+    <w:semiHidden/>
+    <w:unhideWhenUsed/>
+    <w:rsid w:val="00403026"/>
+    <w:rPr>
+      <w:color w:val="954F72" w:themeColor="followedHyperlink"/>
+      <w:u w:val="single"/>
+    </w:rPr>
+  </w:style>
 </w:styles>
 </file>
 

</xml_diff>